<commit_message>
up repository and service
</commit_message>
<xml_diff>
--- a/db/DataDesign.docx
+++ b/db/DataDesign.docx
@@ -4169,6 +4169,14 @@
         </w:tc>
       </w:tr>
       <w:tr>
+        <w:tblPrEx>
+          <w:tblCellMar>
+            <w:top w:w="0" w:type="dxa"/>
+            <w:left w:w="0" w:type="dxa"/>
+            <w:bottom w:w="0" w:type="dxa"/>
+            <w:right w:w="0" w:type="dxa"/>
+          </w:tblCellMar>
+        </w:tblPrEx>
         <w:trPr>
           <w:trHeight w:val="507" w:hRule="atLeast"/>
         </w:trPr>
@@ -11570,6 +11578,14 @@
         </w:tc>
       </w:tr>
       <w:tr>
+        <w:tblPrEx>
+          <w:tblCellMar>
+            <w:top w:w="0" w:type="dxa"/>
+            <w:left w:w="0" w:type="dxa"/>
+            <w:bottom w:w="0" w:type="dxa"/>
+            <w:right w:w="0" w:type="dxa"/>
+          </w:tblCellMar>
+        </w:tblPrEx>
         <w:tc>
           <w:tcPr>
             <w:tcW w:w="2525" w:type="dxa"/>
@@ -11730,6 +11746,14 @@
         </w:tc>
       </w:tr>
       <w:tr>
+        <w:tblPrEx>
+          <w:tblCellMar>
+            <w:top w:w="0" w:type="dxa"/>
+            <w:left w:w="0" w:type="dxa"/>
+            <w:bottom w:w="0" w:type="dxa"/>
+            <w:right w:w="0" w:type="dxa"/>
+          </w:tblCellMar>
+        </w:tblPrEx>
         <w:tc>
           <w:tcPr>
             <w:tcW w:w="2525" w:type="dxa"/>
@@ -17284,6 +17308,14 @@
         </w:tc>
       </w:tr>
       <w:tr>
+        <w:tblPrEx>
+          <w:tblCellMar>
+            <w:top w:w="0" w:type="dxa"/>
+            <w:left w:w="0" w:type="dxa"/>
+            <w:bottom w:w="0" w:type="dxa"/>
+            <w:right w:w="0" w:type="dxa"/>
+          </w:tblCellMar>
+        </w:tblPrEx>
         <w:tc>
           <w:tcPr>
             <w:tcW w:w="2525" w:type="dxa"/>
@@ -17435,6 +17467,14 @@
         </w:tc>
       </w:tr>
       <w:tr>
+        <w:tblPrEx>
+          <w:tblCellMar>
+            <w:top w:w="0" w:type="dxa"/>
+            <w:left w:w="0" w:type="dxa"/>
+            <w:bottom w:w="0" w:type="dxa"/>
+            <w:right w:w="0" w:type="dxa"/>
+          </w:tblCellMar>
+        </w:tblPrEx>
         <w:tc>
           <w:tcPr>
             <w:tcW w:w="2525" w:type="dxa"/>
@@ -17586,6 +17626,14 @@
         </w:tc>
       </w:tr>
       <w:tr>
+        <w:tblPrEx>
+          <w:tblCellMar>
+            <w:top w:w="0" w:type="dxa"/>
+            <w:left w:w="0" w:type="dxa"/>
+            <w:bottom w:w="0" w:type="dxa"/>
+            <w:right w:w="0" w:type="dxa"/>
+          </w:tblCellMar>
+        </w:tblPrEx>
         <w:tc>
           <w:tcPr>
             <w:tcW w:w="2525" w:type="dxa"/>
@@ -18160,6 +18208,14 @@
         </w:tc>
       </w:tr>
       <w:tr>
+        <w:tblPrEx>
+          <w:tblCellMar>
+            <w:top w:w="0" w:type="dxa"/>
+            <w:left w:w="0" w:type="dxa"/>
+            <w:bottom w:w="0" w:type="dxa"/>
+            <w:right w:w="0" w:type="dxa"/>
+          </w:tblCellMar>
+        </w:tblPrEx>
         <w:tc>
           <w:tcPr>
             <w:tcW w:w="2525" w:type="dxa"/>
@@ -18677,6 +18733,7 @@
           <w:rFonts w:hint="default" w:ascii="Times New Roman" w:hAnsi="Times New Roman" w:cs="Times New Roman"/>
           <w:sz w:val="26"/>
           <w:szCs w:val="26"/>
+          <w:highlight w:val="magenta"/>
           <w:lang w:val="en-US"/>
         </w:rPr>
         <w:t>Position</w:t>
@@ -18896,6 +18953,14 @@
         </w:tc>
       </w:tr>
       <w:tr>
+        <w:tblPrEx>
+          <w:tblCellMar>
+            <w:top w:w="0" w:type="dxa"/>
+            <w:left w:w="0" w:type="dxa"/>
+            <w:bottom w:w="0" w:type="dxa"/>
+            <w:right w:w="0" w:type="dxa"/>
+          </w:tblCellMar>
+        </w:tblPrEx>
         <w:tc>
           <w:tcPr>
             <w:tcW w:w="2525" w:type="dxa"/>
@@ -19061,6 +19126,14 @@
         </w:tc>
       </w:tr>
       <w:tr>
+        <w:tblPrEx>
+          <w:tblCellMar>
+            <w:top w:w="0" w:type="dxa"/>
+            <w:left w:w="0" w:type="dxa"/>
+            <w:bottom w:w="0" w:type="dxa"/>
+            <w:right w:w="0" w:type="dxa"/>
+          </w:tblCellMar>
+        </w:tblPrEx>
         <w:tc>
           <w:tcPr>
             <w:tcW w:w="2525" w:type="dxa"/>
@@ -19215,6 +19288,174 @@
                 <w:lang w:val="en-US"/>
               </w:rPr>
               <w:t>Tên chức vụ</w:t>
+            </w:r>
+          </w:p>
+        </w:tc>
+      </w:tr>
+      <w:tr>
+        <w:tblPrEx>
+          <w:tblCellMar>
+            <w:top w:w="0" w:type="dxa"/>
+            <w:left w:w="0" w:type="dxa"/>
+            <w:bottom w:w="0" w:type="dxa"/>
+            <w:right w:w="0" w:type="dxa"/>
+          </w:tblCellMar>
+        </w:tblPrEx>
+        <w:tc>
+          <w:tcPr>
+            <w:tcW w:w="2525" w:type="dxa"/>
+            <w:tcBorders>
+              <w:top w:val="single" w:color="000000" w:sz="8" w:space="0"/>
+              <w:left w:val="single" w:color="000000" w:sz="8" w:space="0"/>
+              <w:bottom w:val="single" w:color="000000" w:sz="8" w:space="0"/>
+              <w:right w:val="single" w:color="000000" w:sz="8" w:space="0"/>
+            </w:tcBorders>
+          </w:tcPr>
+          <w:p>
+            <w:pPr>
+              <w:spacing w:line="360" w:lineRule="auto"/>
+              <w:ind w:firstLine="130" w:firstLineChars="50"/>
+              <w:rPr>
+                <w:rFonts w:hint="default" w:ascii="Times New Roman" w:hAnsi="Times New Roman" w:cs="Times New Roman"/>
+                <w:sz w:val="26"/>
+                <w:szCs w:val="26"/>
+                <w:lang w:val="en-US"/>
+              </w:rPr>
+            </w:pPr>
+            <w:r>
+              <w:rPr>
+                <w:rFonts w:hint="default" w:ascii="Times New Roman" w:hAnsi="Times New Roman" w:cs="Times New Roman"/>
+                <w:sz w:val="26"/>
+                <w:szCs w:val="26"/>
+                <w:lang w:val="en-US"/>
+              </w:rPr>
+              <w:t>Department</w:t>
+            </w:r>
+            <w:r>
+              <w:rPr>
+                <w:rFonts w:hint="default" w:cs="Times New Roman"/>
+                <w:sz w:val="26"/>
+                <w:szCs w:val="26"/>
+                <w:lang w:val="en-US"/>
+              </w:rPr>
+              <w:t>ID</w:t>
+            </w:r>
+          </w:p>
+        </w:tc>
+        <w:tc>
+          <w:tcPr>
+            <w:tcW w:w="2153" w:type="dxa"/>
+            <w:tcBorders>
+              <w:top w:val="single" w:color="000000" w:sz="8" w:space="0"/>
+              <w:left w:val="single" w:color="000000" w:sz="8" w:space="0"/>
+              <w:bottom w:val="single" w:color="000000" w:sz="8" w:space="0"/>
+              <w:right w:val="single" w:color="000000" w:sz="8" w:space="0"/>
+            </w:tcBorders>
+          </w:tcPr>
+          <w:p>
+            <w:pPr>
+              <w:spacing w:line="360" w:lineRule="auto"/>
+              <w:rPr>
+                <w:rFonts w:hint="default" w:ascii="Times New Roman" w:hAnsi="Times New Roman" w:cs="Times New Roman"/>
+                <w:sz w:val="26"/>
+                <w:szCs w:val="26"/>
+                <w:lang w:val="en-US"/>
+              </w:rPr>
+            </w:pPr>
+            <w:r>
+              <w:rPr>
+                <w:rFonts w:hint="default" w:cs="Times New Roman"/>
+                <w:sz w:val="26"/>
+                <w:szCs w:val="26"/>
+                <w:lang w:val="en-US"/>
+              </w:rPr>
+              <w:t xml:space="preserve"> INT</w:t>
+            </w:r>
+          </w:p>
+        </w:tc>
+        <w:tc>
+          <w:tcPr>
+            <w:tcW w:w="992" w:type="dxa"/>
+            <w:tcBorders>
+              <w:top w:val="single" w:color="000000" w:sz="8" w:space="0"/>
+              <w:left w:val="single" w:color="000000" w:sz="8" w:space="0"/>
+              <w:bottom w:val="single" w:color="000000" w:sz="8" w:space="0"/>
+              <w:right w:val="single" w:color="000000" w:sz="8" w:space="0"/>
+            </w:tcBorders>
+          </w:tcPr>
+          <w:p>
+            <w:pPr>
+              <w:pStyle w:val="9"/>
+              <w:spacing w:before="0" w:after="0" w:line="360" w:lineRule="auto"/>
+              <w:rPr>
+                <w:rFonts w:hint="default" w:ascii="Times New Roman" w:hAnsi="Times New Roman" w:cs="Times New Roman"/>
+                <w:sz w:val="26"/>
+                <w:szCs w:val="26"/>
+                <w:lang w:val="en-US"/>
+              </w:rPr>
+            </w:pPr>
+            <w:r>
+              <w:rPr>
+                <w:rFonts w:hint="default" w:ascii="Times New Roman" w:hAnsi="Times New Roman" w:cs="Times New Roman"/>
+                <w:sz w:val="26"/>
+                <w:szCs w:val="26"/>
+                <w:lang w:val="en-US"/>
+              </w:rPr>
+              <w:t>FK</w:t>
+            </w:r>
+          </w:p>
+        </w:tc>
+        <w:tc>
+          <w:tcPr>
+            <w:tcW w:w="1158" w:type="dxa"/>
+            <w:tcBorders>
+              <w:top w:val="single" w:color="000000" w:sz="8" w:space="0"/>
+              <w:left w:val="single" w:color="000000" w:sz="8" w:space="0"/>
+              <w:bottom w:val="single" w:color="000000" w:sz="8" w:space="0"/>
+              <w:right w:val="single" w:color="000000" w:sz="8" w:space="0"/>
+            </w:tcBorders>
+          </w:tcPr>
+          <w:p>
+            <w:pPr>
+              <w:pStyle w:val="9"/>
+              <w:spacing w:before="0" w:after="0" w:line="360" w:lineRule="auto"/>
+              <w:rPr>
+                <w:rFonts w:hint="default" w:ascii="Times New Roman" w:hAnsi="Times New Roman" w:cs="Times New Roman"/>
+                <w:sz w:val="26"/>
+                <w:szCs w:val="26"/>
+              </w:rPr>
+            </w:pPr>
+          </w:p>
+        </w:tc>
+        <w:tc>
+          <w:tcPr>
+            <w:tcW w:w="2750" w:type="dxa"/>
+            <w:tcBorders>
+              <w:top w:val="single" w:color="000000" w:sz="8" w:space="0"/>
+              <w:left w:val="single" w:color="000000" w:sz="8" w:space="0"/>
+              <w:bottom w:val="single" w:color="000000" w:sz="8" w:space="0"/>
+              <w:right w:val="single" w:color="000000" w:sz="8" w:space="0"/>
+            </w:tcBorders>
+          </w:tcPr>
+          <w:p>
+            <w:pPr>
+              <w:pStyle w:val="9"/>
+              <w:spacing w:before="0" w:after="0" w:line="360" w:lineRule="auto"/>
+              <w:rPr>
+                <w:rFonts w:hint="default" w:ascii="Times New Roman" w:hAnsi="Times New Roman" w:cs="Times New Roman"/>
+                <w:sz w:val="26"/>
+                <w:szCs w:val="26"/>
+                <w:lang w:val="en-US"/>
+              </w:rPr>
+            </w:pPr>
+            <w:r>
+              <w:rPr>
+                <w:rFonts w:hint="default" w:ascii="Times New Roman" w:hAnsi="Times New Roman" w:cs="Times New Roman"/>
+                <w:sz w:val="26"/>
+                <w:szCs w:val="26"/>
+                <w:lang w:val="en-US"/>
+              </w:rPr>
+              <w:t>ID Phòng ban</w:t>
             </w:r>
           </w:p>
         </w:tc>
@@ -19250,6 +19491,15 @@
         </w:rPr>
       </w:pPr>
       <w:bookmarkStart w:id="15" w:name="_Toc15397"/>
+      <w:r>
+        <w:rPr>
+          <w:rFonts w:hint="default" w:cs="Times New Roman"/>
+          <w:sz w:val="26"/>
+          <w:szCs w:val="26"/>
+          <w:lang w:val="en-US"/>
+        </w:rPr>
+        <w:t>name</w:t>
+      </w:r>
       <w:r>
         <w:rPr>
           <w:rFonts w:hint="default" w:ascii="Times New Roman" w:hAnsi="Times New Roman" w:cs="Times New Roman"/>
@@ -19731,7 +19981,18 @@
                 <w:szCs w:val="26"/>
                 <w:lang w:val="en-US"/>
               </w:rPr>
-              <w:t>50</w:t>
+              <w:t>5</w:t>
+            </w:r>
+            <w:bookmarkStart w:id="26" w:name="_GoBack"/>
+            <w:bookmarkEnd w:id="26"/>
+            <w:r>
+              <w:rPr>
+                <w:rFonts w:hint="default" w:cs="Times New Roman"/>
+                <w:sz w:val="26"/>
+                <w:szCs w:val="26"/>
+                <w:lang w:val="en-US"/>
+              </w:rPr>
+              <w:t>0</w:t>
             </w:r>
             <w:r>
               <w:rPr>
@@ -21889,6 +22150,7 @@
           <w:rFonts w:hint="default" w:cs="Times New Roman"/>
           <w:sz w:val="26"/>
           <w:szCs w:val="26"/>
+          <w:highlight w:val="magenta"/>
           <w:lang w:val="en-US"/>
         </w:rPr>
         <w:t>Project</w:t>
@@ -21898,6 +22160,7 @@
           <w:rFonts w:hint="default" w:ascii="Times New Roman" w:hAnsi="Times New Roman" w:cs="Times New Roman"/>
           <w:sz w:val="26"/>
           <w:szCs w:val="26"/>
+          <w:highlight w:val="magenta"/>
           <w:lang w:val="en-US"/>
         </w:rPr>
         <w:t>Mission</w:t>
@@ -22465,6 +22728,9 @@
             <w:right w:w="0" w:type="dxa"/>
           </w:tblCellMar>
         </w:tblPrEx>
+        <w:trPr>
+          <w:trHeight w:val="891" w:hRule="atLeast"/>
+        </w:trPr>
         <w:tc>
           <w:tcPr>
             <w:tcW w:w="2525" w:type="dxa"/>
@@ -22602,6 +22868,176 @@
                 <w:lang w:val="en-US"/>
               </w:rPr>
               <w:t>Mô tả dự án, nhiệm vụ</w:t>
+            </w:r>
+          </w:p>
+        </w:tc>
+      </w:tr>
+      <w:tr>
+        <w:tblPrEx>
+          <w:tblCellMar>
+            <w:top w:w="0" w:type="dxa"/>
+            <w:left w:w="0" w:type="dxa"/>
+            <w:bottom w:w="0" w:type="dxa"/>
+            <w:right w:w="0" w:type="dxa"/>
+          </w:tblCellMar>
+        </w:tblPrEx>
+        <w:tc>
+          <w:tcPr>
+            <w:tcW w:w="2525" w:type="dxa"/>
+            <w:tcBorders>
+              <w:top w:val="single" w:color="000000" w:sz="8" w:space="0"/>
+              <w:left w:val="single" w:color="000000" w:sz="8" w:space="0"/>
+              <w:bottom w:val="single" w:color="000000" w:sz="8" w:space="0"/>
+              <w:right w:val="single" w:color="000000" w:sz="8" w:space="0"/>
+            </w:tcBorders>
+          </w:tcPr>
+          <w:p>
+            <w:pPr>
+              <w:pStyle w:val="9"/>
+              <w:spacing w:before="0" w:after="0" w:line="360" w:lineRule="auto"/>
+              <w:rPr>
+                <w:rFonts w:hint="default" w:ascii="Times New Roman" w:hAnsi="Times New Roman" w:cs="Times New Roman"/>
+                <w:sz w:val="26"/>
+                <w:szCs w:val="26"/>
+                <w:lang w:val="en-US"/>
+              </w:rPr>
+            </w:pPr>
+            <w:r>
+              <w:rPr>
+                <w:rFonts w:hint="default" w:ascii="Times New Roman" w:hAnsi="Times New Roman" w:cs="Times New Roman"/>
+                <w:sz w:val="26"/>
+                <w:szCs w:val="26"/>
+                <w:lang w:val="en-US"/>
+              </w:rPr>
+              <w:t>WorkUnitCreateID</w:t>
+            </w:r>
+          </w:p>
+        </w:tc>
+        <w:tc>
+          <w:tcPr>
+            <w:tcW w:w="2153" w:type="dxa"/>
+            <w:tcBorders>
+              <w:top w:val="single" w:color="000000" w:sz="8" w:space="0"/>
+              <w:left w:val="single" w:color="000000" w:sz="8" w:space="0"/>
+              <w:bottom w:val="single" w:color="000000" w:sz="8" w:space="0"/>
+              <w:right w:val="single" w:color="000000" w:sz="8" w:space="0"/>
+            </w:tcBorders>
+          </w:tcPr>
+          <w:p>
+            <w:pPr>
+              <w:pStyle w:val="9"/>
+              <w:spacing w:before="0" w:after="0" w:line="360" w:lineRule="auto"/>
+              <w:rPr>
+                <w:rFonts w:hint="default" w:ascii="Times New Roman" w:hAnsi="Times New Roman" w:cs="Times New Roman"/>
+                <w:sz w:val="26"/>
+                <w:szCs w:val="26"/>
+                <w:lang w:val="en-US"/>
+              </w:rPr>
+            </w:pPr>
+            <w:r>
+              <w:rPr>
+                <w:rFonts w:hint="default" w:ascii="Times New Roman" w:hAnsi="Times New Roman" w:cs="Times New Roman"/>
+                <w:sz w:val="26"/>
+                <w:szCs w:val="26"/>
+                <w:lang w:val="en-US"/>
+              </w:rPr>
+              <w:t>INT</w:t>
+            </w:r>
+          </w:p>
+        </w:tc>
+        <w:tc>
+          <w:tcPr>
+            <w:tcW w:w="992" w:type="dxa"/>
+            <w:tcBorders>
+              <w:top w:val="single" w:color="000000" w:sz="8" w:space="0"/>
+              <w:left w:val="single" w:color="000000" w:sz="8" w:space="0"/>
+              <w:bottom w:val="single" w:color="000000" w:sz="8" w:space="0"/>
+              <w:right w:val="single" w:color="000000" w:sz="8" w:space="0"/>
+            </w:tcBorders>
+          </w:tcPr>
+          <w:p>
+            <w:pPr>
+              <w:pStyle w:val="9"/>
+              <w:spacing w:before="0" w:after="0" w:line="360" w:lineRule="auto"/>
+              <w:rPr>
+                <w:rFonts w:hint="default" w:ascii="Times New Roman" w:hAnsi="Times New Roman" w:cs="Times New Roman"/>
+                <w:sz w:val="26"/>
+                <w:szCs w:val="26"/>
+                <w:lang w:val="en-US"/>
+              </w:rPr>
+            </w:pPr>
+            <w:r>
+              <w:rPr>
+                <w:rFonts w:hint="default" w:ascii="Times New Roman" w:hAnsi="Times New Roman" w:cs="Times New Roman"/>
+                <w:sz w:val="26"/>
+                <w:szCs w:val="26"/>
+                <w:lang w:val="en-US"/>
+              </w:rPr>
+              <w:t>FK</w:t>
+            </w:r>
+          </w:p>
+        </w:tc>
+        <w:tc>
+          <w:tcPr>
+            <w:tcW w:w="1158" w:type="dxa"/>
+            <w:tcBorders>
+              <w:top w:val="single" w:color="000000" w:sz="8" w:space="0"/>
+              <w:left w:val="single" w:color="000000" w:sz="8" w:space="0"/>
+              <w:bottom w:val="single" w:color="000000" w:sz="8" w:space="0"/>
+              <w:right w:val="single" w:color="000000" w:sz="8" w:space="0"/>
+            </w:tcBorders>
+          </w:tcPr>
+          <w:p>
+            <w:pPr>
+              <w:pStyle w:val="9"/>
+              <w:spacing w:before="0" w:after="0" w:line="360" w:lineRule="auto"/>
+              <w:rPr>
+                <w:rFonts w:hint="default" w:ascii="Times New Roman" w:hAnsi="Times New Roman" w:cs="Times New Roman"/>
+                <w:sz w:val="26"/>
+                <w:szCs w:val="26"/>
+              </w:rPr>
+            </w:pPr>
+          </w:p>
+        </w:tc>
+        <w:tc>
+          <w:tcPr>
+            <w:tcW w:w="2750" w:type="dxa"/>
+            <w:tcBorders>
+              <w:top w:val="single" w:color="000000" w:sz="8" w:space="0"/>
+              <w:left w:val="single" w:color="000000" w:sz="8" w:space="0"/>
+              <w:bottom w:val="single" w:color="000000" w:sz="8" w:space="0"/>
+              <w:right w:val="single" w:color="000000" w:sz="8" w:space="0"/>
+            </w:tcBorders>
+          </w:tcPr>
+          <w:p>
+            <w:pPr>
+              <w:pStyle w:val="9"/>
+              <w:spacing w:before="0" w:after="0" w:line="360" w:lineRule="auto"/>
+              <w:rPr>
+                <w:rFonts w:hint="default" w:ascii="Times New Roman" w:hAnsi="Times New Roman" w:cs="Times New Roman"/>
+                <w:sz w:val="26"/>
+                <w:szCs w:val="26"/>
+                <w:lang w:val="en-US"/>
+              </w:rPr>
+            </w:pPr>
+            <w:r>
+              <w:rPr>
+                <w:rFonts w:hint="default" w:ascii="Times New Roman" w:hAnsi="Times New Roman" w:cs="Times New Roman"/>
+                <w:sz w:val="26"/>
+                <w:szCs w:val="26"/>
+                <w:lang w:val="en-US"/>
+              </w:rPr>
+              <w:t xml:space="preserve">ID đơn vị tạo nhiệm vụ </w:t>
+            </w:r>
+            <w:r>
+              <w:rPr>
+                <w:rFonts w:hint="default" w:ascii="Times New Roman" w:hAnsi="Times New Roman" w:cs="Times New Roman"/>
+                <w:sz w:val="26"/>
+                <w:szCs w:val="26"/>
+                <w:highlight w:val="yellow"/>
+                <w:lang w:val="en-US"/>
+              </w:rPr>
+              <w:t>(chỉ những đơn vị tạo nhiệm vụ mới có thể xem ddc nhiệm vụ của đơn vị đó tạo) nếu là các cục và bộ thì đc xem tất cả</w:t>
             </w:r>
           </w:p>
         </w:tc>
@@ -25944,14 +26380,6 @@
         <w:gridCol w:w="2750"/>
       </w:tblGrid>
       <w:tr>
-        <w:tblPrEx>
-          <w:tblCellMar>
-            <w:top w:w="0" w:type="dxa"/>
-            <w:left w:w="0" w:type="dxa"/>
-            <w:bottom w:w="0" w:type="dxa"/>
-            <w:right w:w="0" w:type="dxa"/>
-          </w:tblCellMar>
-        </w:tblPrEx>
         <w:tc>
           <w:tcPr>
             <w:tcW w:w="2525" w:type="dxa"/>
@@ -26292,14 +26720,6 @@
         </w:tc>
       </w:tr>
       <w:tr>
-        <w:tblPrEx>
-          <w:tblCellMar>
-            <w:top w:w="0" w:type="dxa"/>
-            <w:left w:w="0" w:type="dxa"/>
-            <w:bottom w:w="0" w:type="dxa"/>
-            <w:right w:w="0" w:type="dxa"/>
-          </w:tblCellMar>
-        </w:tblPrEx>
         <w:tc>
           <w:tcPr>
             <w:tcW w:w="2525" w:type="dxa"/>
@@ -26882,6 +27302,14 @@
         </w:tc>
       </w:tr>
       <w:tr>
+        <w:tblPrEx>
+          <w:tblCellMar>
+            <w:top w:w="0" w:type="dxa"/>
+            <w:left w:w="0" w:type="dxa"/>
+            <w:bottom w:w="0" w:type="dxa"/>
+            <w:right w:w="0" w:type="dxa"/>
+          </w:tblCellMar>
+        </w:tblPrEx>
         <w:tc>
           <w:tcPr>
             <w:tcW w:w="2525" w:type="dxa"/>
@@ -31237,18 +31665,7 @@
                 <w:szCs w:val="26"/>
                 <w:lang w:val="en-US"/>
               </w:rPr>
-              <w:t>DA</w:t>
-            </w:r>
-            <w:bookmarkStart w:id="26" w:name="_GoBack"/>
-            <w:bookmarkEnd w:id="26"/>
-            <w:r>
-              <w:rPr>
-                <w:rFonts w:hint="default" w:ascii="Times New Roman" w:hAnsi="Times New Roman" w:cs="Times New Roman"/>
-                <w:sz w:val="26"/>
-                <w:szCs w:val="26"/>
-                <w:lang w:val="en-US"/>
-              </w:rPr>
-              <w:t>TETIME</w:t>
+              <w:t>DATETIME</w:t>
             </w:r>
           </w:p>
         </w:tc>

</xml_diff>